<commit_message>
chapter 24 and 27 back from Katharine
</commit_message>
<xml_diff>
--- a/manuscript/Chapter24/MVC2iA_CH_24.docx
+++ b/manuscript/Chapter24/MVC2iA_CH_24.docx
@@ -1,6 +1,6 @@
 
 <file path=word/document.xml><?xml version="1.0" encoding="utf-8"?>
-<w:document xmlns:ve="http://schemas.openxmlformats.org/markup-compatibility/2006" xmlns:o="urn:schemas-microsoft-com:office:office" xmlns:r="http://schemas.openxmlformats.org/officeDocument/2006/relationships" xmlns:m="http://schemas.openxmlformats.org/officeDocument/2006/math" xmlns:v="urn:schemas-microsoft-com:vml" xmlns:wp="http://schemas.openxmlformats.org/drawingml/2006/wordprocessingDrawing" xmlns:w10="urn:schemas-microsoft-com:office:word" xmlns:w="http://schemas.openxmlformats.org/wordprocessingml/2006/main" xmlns:wne="http://schemas.microsoft.com/office/word/2006/wordml">
+<w:document xmlns:mo="http://schemas.microsoft.com/office/mac/office/2008/main" xmlns:ve="http://schemas.openxmlformats.org/markup-compatibility/2006" xmlns:mv="urn:schemas-microsoft-com:mac:vml" xmlns:o="urn:schemas-microsoft-com:office:office" xmlns:r="http://schemas.openxmlformats.org/officeDocument/2006/relationships" xmlns:m="http://schemas.openxmlformats.org/officeDocument/2006/math" xmlns:v="urn:schemas-microsoft-com:vml" xmlns:wp="http://schemas.openxmlformats.org/drawingml/2006/wordprocessingDrawing" xmlns:w10="urn:schemas-microsoft-com:office:word" xmlns:w="http://schemas.openxmlformats.org/wordprocessingml/2006/main" xmlns:wne="http://schemas.microsoft.com/office/word/2006/wordml">
   <w:body>
     <w:p>
       <w:pPr>
@@ -29,6 +29,9 @@
     <w:p>
       <w:pPr>
         <w:pStyle w:val="ListBullet"/>
+        <w:numPr>
+          <w:numberingChange w:id="0" w:author="Katharine Osborne" w:date="2010-04-05T15:13:00Z" w:original=""/>
+        </w:numPr>
       </w:pPr>
       <w:r>
         <w:t>Customizing and extending the routing system</w:t>
@@ -37,6 +40,9 @@
     <w:p>
       <w:pPr>
         <w:pStyle w:val="ListBullet"/>
+        <w:numPr>
+          <w:numberingChange w:id="1" w:author="Katharine Osborne" w:date="2010-04-05T15:13:00Z" w:original=""/>
+        </w:numPr>
       </w:pPr>
       <w:r>
         <w:t>Inspecting route matches at runtime in the browser</w:t>
@@ -154,19 +160,7 @@
         <w:fldChar w:fldCharType="end"/>
       </w:r>
       <w:r>
-        <w:t xml:space="preserve">. </w:t>
-      </w:r>
-      <w:commentRangeStart w:id="0"/>
-      <w:r>
-        <w:t>Make sense?</w:t>
-      </w:r>
-      <w:commentRangeEnd w:id="0"/>
-      <w:r>
-        <w:rPr>
-          <w:rStyle w:val="CommentReference"/>
-          <w:vanish/>
-        </w:rPr>
-        <w:commentReference w:id="0"/>
+        <w:t>.</w:t>
       </w:r>
     </w:p>
     <w:p>
@@ -220,9 +214,6 @@
     <w:p>
       <w:pPr>
         <w:pStyle w:val="Code"/>
-        <w:rPr>
-          <w:ins w:id="1" w:author="JSkinner" w:date="2010-04-03T13:14:00Z"/>
-        </w:rPr>
       </w:pPr>
       <w:r>
         <w:t xml:space="preserve">    new { Controller="home", Action="index", </w:t>
@@ -232,36 +223,15 @@
       <w:pPr>
         <w:pStyle w:val="Code"/>
       </w:pPr>
-      <w:ins w:id="2" w:author="JSkinner" w:date="2010-04-03T13:14:00Z">
-        <w:r>
-          <w:t xml:space="preserve">          </w:t>
-        </w:r>
-      </w:ins>
+      <w:r>
+        <w:t xml:space="preserve">          </w:t>
+      </w:r>
       <w:r>
         <w:t>id</w:t>
       </w:r>
-      <w:commentRangeStart w:id="3"/>
-      <w:del w:id="4" w:author="JSkinner" w:date="2010-04-03T13:14:00Z">
-        <w:r>
-          <w:delText>=""});</w:delText>
-        </w:r>
-      </w:del>
-      <w:ins w:id="5" w:author="JSkinner" w:date="2010-04-03T13:14:00Z">
-        <w:r>
-          <w:t>=UrlParameter.Optional}</w:t>
-        </w:r>
-        <w:commentRangeEnd w:id="3"/>
-        <w:r>
-          <w:rPr>
-            <w:rFonts w:ascii="Verdana" w:hAnsi="Verdana"/>
-            <w:snapToGrid/>
-          </w:rPr>
-          <w:commentReference w:id="3"/>
-        </w:r>
-        <w:r>
-          <w:t>);</w:t>
-        </w:r>
-      </w:ins>
+      <w:r>
+        <w:t>=UrlParameter.Optional});</w:t>
+      </w:r>
     </w:p>
     <w:p>
       <w:pPr>
@@ -275,22 +245,11 @@
       <w:r>
         <w:t xml:space="preserve">Most of the applications you will work with will use this style of adding routes.  There </w:t>
       </w:r>
-      <w:del w:id="6" w:author="JSkinner" w:date="2010-04-03T13:14:00Z">
-        <w:r>
-          <w:delText>does exist</w:delText>
-        </w:r>
-      </w:del>
-      <w:ins w:id="7" w:author="JSkinner" w:date="2010-04-03T13:14:00Z">
-        <w:r>
-          <w:t>is also</w:t>
-        </w:r>
-      </w:ins>
-      <w:r>
-        <w:t xml:space="preserve"> a more verbose method, which allows you to customize the classes that are </w:t>
-      </w:r>
-      <w:r>
-        <w:lastRenderedPageBreak/>
-        <w:t xml:space="preserve">used as part of the route.  Listing 24.2 shows the same route, only without using the </w:t>
+      <w:r>
+        <w:t>is also</w:t>
+      </w:r>
+      <w:r>
+        <w:t xml:space="preserve"> a more verbose method, which allows you to customize the classes that are used as part of the route.  Listing 24.2 shows the same route, only without using the </w:t>
       </w:r>
       <w:r>
         <w:rPr>
@@ -321,9 +280,6 @@
     <w:p>
       <w:pPr>
         <w:pStyle w:val="Code"/>
-        <w:rPr>
-          <w:ins w:id="8" w:author="JSkinner" w:date="2010-04-03T13:15:00Z"/>
-        </w:rPr>
       </w:pPr>
       <w:r>
         <w:t xml:space="preserve">    new RouteValueDictionary(new { </w:t>
@@ -333,11 +289,9 @@
       <w:pPr>
         <w:pStyle w:val="Code"/>
       </w:pPr>
-      <w:ins w:id="9" w:author="JSkinner" w:date="2010-04-03T13:15:00Z">
-        <w:r>
-          <w:t xml:space="preserve">        </w:t>
-        </w:r>
-      </w:ins>
+      <w:r>
+        <w:t xml:space="preserve">        </w:t>
+      </w:r>
       <w:r>
         <w:t xml:space="preserve">Controller = "home", Action = "index", </w:t>
       </w:r>
@@ -349,16 +303,9 @@
       <w:r>
         <w:t xml:space="preserve">        id = </w:t>
       </w:r>
-      <w:del w:id="10" w:author="JSkinner" w:date="2010-04-03T13:15:00Z">
-        <w:r>
-          <w:delText xml:space="preserve">"" </w:delText>
-        </w:r>
-      </w:del>
-      <w:ins w:id="11" w:author="JSkinner" w:date="2010-04-03T13:15:00Z">
-        <w:r>
-          <w:t xml:space="preserve">UrlParameter.Optional </w:t>
-        </w:r>
-      </w:ins>
+      <w:r>
+        <w:t xml:space="preserve">UrlParameter.Optional </w:t>
+      </w:r>
       <w:r>
         <w:t xml:space="preserve">}), </w:t>
       </w:r>
@@ -440,16 +387,9 @@
       <w:r>
         <w:t xml:space="preserve"> that ships with the framework. By default </w:t>
       </w:r>
-      <w:ins w:id="12" w:author="JSkinner" w:date="2010-04-03T13:18:00Z">
-        <w:r>
-          <w:t xml:space="preserve">this class is used when we call the </w:t>
-        </w:r>
-      </w:ins>
-      <w:del w:id="13" w:author="JSkinner" w:date="2010-04-03T13:18:00Z">
-        <w:r>
-          <w:delText xml:space="preserve">we are using this class when using the </w:delText>
-        </w:r>
-      </w:del>
+      <w:r>
+        <w:t xml:space="preserve">this class is used when we call the </w:t>
+      </w:r>
       <w:r>
         <w:rPr>
           <w:rStyle w:val="CodeinText"/>
@@ -610,14 +550,6 @@
         </w:rPr>
         <w:t>Products</w:t>
       </w:r>
-      <w:del w:id="14" w:author="JSkinner" w:date="2010-04-03T13:21:00Z">
-        <w:r>
-          <w:rPr>
-            <w:rStyle w:val="CodeinTable"/>
-          </w:rPr>
-          <w:delText>Controller</w:delText>
-        </w:r>
-      </w:del>
       <w:r>
         <w:rPr>
           <w:rStyle w:val="CodeinTable"/>
@@ -836,7 +768,6 @@
         <w:pStyle w:val="CodeListingCaption"/>
       </w:pPr>
       <w:r>
-        <w:lastRenderedPageBreak/>
         <w:t xml:space="preserve">Listing </w:t>
       </w:r>
       <w:r>
@@ -948,7 +879,6 @@
       <w:r>
         <w:rPr>
           <w:noProof/>
-          <w:lang w:val="en-GB" w:eastAsia="en-GB"/>
         </w:rPr>
         <w:drawing>
           <wp:inline distT="0" distB="0" distL="0" distR="0">
@@ -968,7 +898,7 @@
                     </pic:cNvPicPr>
                   </pic:nvPicPr>
                   <pic:blipFill>
-                    <a:blip r:embed="rId9" cstate="print"/>
+                    <a:blip r:embed="rId8" cstate="print"/>
                     <a:srcRect/>
                     <a:stretch>
                       <a:fillRect/>
@@ -1004,7 +934,6 @@
         <w:pStyle w:val="FigureCaption"/>
       </w:pPr>
       <w:r>
-        <w:lastRenderedPageBreak/>
         <w:t xml:space="preserve">Figure </w:t>
       </w:r>
       <w:r>
@@ -1399,9 +1328,6 @@
     <w:p>
       <w:pPr>
         <w:pStyle w:val="Code"/>
-        <w:rPr>
-          <w:ins w:id="15" w:author="JSkinner" w:date="2010-04-03T16:00:00Z"/>
-        </w:rPr>
       </w:pPr>
       <w:r>
         <w:t xml:space="preserve">}  </w:t>
@@ -1410,18 +1336,10 @@
     <w:p>
       <w:pPr>
         <w:pStyle w:val="CodeAnnotation"/>
-        <w:pPrChange w:id="16" w:author="JSkinner" w:date="2010-04-03T16:00:00Z">
-          <w:pPr>
-            <w:pStyle w:val="Code"/>
-          </w:pPr>
-        </w:pPrChange>
-      </w:pPr>
-      <w:ins w:id="17" w:author="JSkinner" w:date="2010-04-03T16:00:00Z">
-        <w:r>
-          <w:lastRenderedPageBreak/>
-          <w:t>#1 Check for query string parameter</w:t>
-        </w:r>
-      </w:ins>
+      </w:pPr>
+      <w:r>
+        <w:t>#1 Check for query string parameter</w:t>
+      </w:r>
     </w:p>
     <w:p>
       <w:pPr>
@@ -1462,11 +1380,9 @@
       <w:r>
         <w:t xml:space="preserve"> we first check to see if the query</w:t>
       </w:r>
-      <w:ins w:id="18" w:author="JSkinner" w:date="2010-04-03T15:53:00Z">
-        <w:r>
-          <w:t xml:space="preserve"> </w:t>
-        </w:r>
-      </w:ins>
+      <w:r>
+        <w:t xml:space="preserve"> </w:t>
+      </w:r>
       <w:r>
         <w:t xml:space="preserve">string parameter is present </w:t>
       </w:r>
@@ -1852,43 +1768,23 @@
         <w:pStyle w:val="CodeAnnotation"/>
       </w:pPr>
       <w:r>
-        <w:lastRenderedPageBreak/>
         <w:t xml:space="preserve">#C </w:t>
       </w:r>
-      <w:ins w:id="19" w:author="JSkinner" w:date="2010-04-03T15:54:00Z">
-        <w:r>
-          <w:t xml:space="preserve">Output </w:t>
-        </w:r>
-      </w:ins>
-      <w:del w:id="20" w:author="JSkinner" w:date="2010-04-03T15:54:00Z">
-        <w:r>
-          <w:delText xml:space="preserve">Green </w:delText>
-        </w:r>
-      </w:del>
-      <w:ins w:id="21" w:author="JSkinner" w:date="2010-04-03T15:54:00Z">
-        <w:r>
-          <w:t xml:space="preserve">green </w:t>
-        </w:r>
-      </w:ins>
+      <w:r>
+        <w:t xml:space="preserve">Output green </w:t>
+      </w:r>
       <w:r>
         <w:t>if match</w:t>
       </w:r>
       <w:r>
         <w:t xml:space="preserve">ing, </w:t>
       </w:r>
-      <w:del w:id="22" w:author="JSkinner" w:date="2010-04-03T15:54:00Z">
-        <w:r>
-          <w:delText xml:space="preserve">Red </w:delText>
-        </w:r>
-      </w:del>
-      <w:ins w:id="23" w:author="JSkinner" w:date="2010-04-03T15:54:00Z">
-        <w:r>
-          <w:t>r</w:t>
-        </w:r>
-        <w:r>
-          <w:t xml:space="preserve">ed </w:t>
-        </w:r>
-      </w:ins>
+      <w:r>
+        <w:t>r</w:t>
+      </w:r>
+      <w:r>
+        <w:t xml:space="preserve">ed </w:t>
+      </w:r>
       <w:r>
         <w:t>otherwise</w:t>
       </w:r>
@@ -1900,24 +1796,12 @@
       <w:r>
         <w:t xml:space="preserve">#D </w:t>
       </w:r>
-      <w:ins w:id="24" w:author="JSkinner" w:date="2010-04-03T15:54:00Z">
-        <w:r>
-          <w:t xml:space="preserve">Display </w:t>
-        </w:r>
-      </w:ins>
-      <w:del w:id="25" w:author="JSkinner" w:date="2010-04-03T15:54:00Z">
-        <w:r>
-          <w:delText xml:space="preserve">Chevron </w:delText>
-        </w:r>
-      </w:del>
-      <w:ins w:id="26" w:author="JSkinner" w:date="2010-04-03T15:54:00Z">
-        <w:r>
-          <w:t>c</w:t>
-        </w:r>
-        <w:r>
-          <w:t xml:space="preserve">hevron </w:t>
-        </w:r>
-      </w:ins>
+      <w:r>
+        <w:t>Display c</w:t>
+      </w:r>
+      <w:r>
+        <w:t xml:space="preserve">hevron </w:t>
+      </w:r>
       <w:r>
         <w:t>(») next to route selected</w:t>
       </w:r>
@@ -2060,9 +1944,6 @@
     <w:p>
       <w:pPr>
         <w:pStyle w:val="Code"/>
-        <w:rPr>
-          <w:ins w:id="27" w:author="JSkinner" w:date="2010-04-03T15:56:00Z"/>
-        </w:rPr>
       </w:pPr>
       <w:r>
         <w:t xml:space="preserve">    routes.Add(CreateRoute("{category}/{action}", new {</w:t>
@@ -2071,15 +1952,10 @@
     <w:p>
       <w:pPr>
         <w:pStyle w:val="Code"/>
-        <w:rPr>
-          <w:ins w:id="28" w:author="JSkinner" w:date="2010-04-03T15:56:00Z"/>
-        </w:rPr>
-      </w:pPr>
-      <w:ins w:id="29" w:author="JSkinner" w:date="2010-04-03T15:56:00Z">
-        <w:r>
-          <w:t xml:space="preserve">       </w:t>
-        </w:r>
-      </w:ins>
+      </w:pPr>
+      <w:r>
+        <w:t xml:space="preserve">       </w:t>
+      </w:r>
       <w:r>
         <w:t xml:space="preserve">controller = "products", </w:t>
       </w:r>
@@ -2088,11 +1964,9 @@
       <w:pPr>
         <w:pStyle w:val="Code"/>
       </w:pPr>
-      <w:ins w:id="30" w:author="JSkinner" w:date="2010-04-03T15:56:00Z">
-        <w:r>
-          <w:t xml:space="preserve">       </w:t>
-        </w:r>
-      </w:ins>
+      <w:r>
+        <w:t xml:space="preserve">       </w:t>
+      </w:r>
       <w:r>
         <w:t>action = "index"}));</w:t>
       </w:r>
@@ -2108,9 +1982,6 @@
     <w:p>
       <w:pPr>
         <w:pStyle w:val="Code"/>
-        <w:rPr>
-          <w:ins w:id="31" w:author="JSkinner" w:date="2010-04-03T15:56:00Z"/>
-        </w:rPr>
       </w:pPr>
       <w:r>
         <w:t xml:space="preserve">    </w:t>
@@ -2122,15 +1993,10 @@
     <w:p>
       <w:pPr>
         <w:pStyle w:val="Code"/>
-        <w:rPr>
-          <w:ins w:id="32" w:author="JSkinner" w:date="2010-04-03T15:56:00Z"/>
-        </w:rPr>
-      </w:pPr>
-      <w:ins w:id="33" w:author="JSkinner" w:date="2010-04-03T15:56:00Z">
-        <w:r>
-          <w:t xml:space="preserve">       </w:t>
-        </w:r>
-      </w:ins>
+      </w:pPr>
+      <w:r>
+        <w:t xml:space="preserve">       </w:t>
+      </w:r>
       <w:r>
         <w:t xml:space="preserve">controller = "home", </w:t>
       </w:r>
@@ -2138,15 +2004,10 @@
     <w:p>
       <w:pPr>
         <w:pStyle w:val="Code"/>
-        <w:rPr>
-          <w:ins w:id="34" w:author="JSkinner" w:date="2010-04-03T15:56:00Z"/>
-        </w:rPr>
-      </w:pPr>
-      <w:ins w:id="35" w:author="JSkinner" w:date="2010-04-03T15:56:00Z">
-        <w:r>
-          <w:t xml:space="preserve">       </w:t>
-        </w:r>
-      </w:ins>
+      </w:pPr>
+      <w:r>
+        <w:t xml:space="preserve">       </w:t>
+      </w:r>
       <w:r>
         <w:t xml:space="preserve">action = "index", </w:t>
       </w:r>
@@ -2155,30 +2016,21 @@
       <w:pPr>
         <w:pStyle w:val="Code"/>
       </w:pPr>
-      <w:ins w:id="36" w:author="JSkinner" w:date="2010-04-03T15:56:00Z">
-        <w:r>
-          <w:t xml:space="preserve">       </w:t>
-        </w:r>
-      </w:ins>
+      <w:r>
+        <w:t xml:space="preserve">       </w:t>
+      </w:r>
       <w:r>
         <w:t>id</w:t>
       </w:r>
-      <w:del w:id="37" w:author="JSkinner" w:date="2010-04-03T15:55:00Z">
-        <w:r>
-          <w:delText>=""}));</w:delText>
-        </w:r>
-      </w:del>
-      <w:ins w:id="38" w:author="JSkinner" w:date="2010-04-03T15:55:00Z">
-        <w:r>
-          <w:t>=</w:t>
-        </w:r>
-        <w:r>
-          <w:t>UrlParameter.Optional</w:t>
-        </w:r>
-        <w:r>
-          <w:t>}));</w:t>
-        </w:r>
-      </w:ins>
+      <w:r>
+        <w:t>=</w:t>
+      </w:r>
+      <w:r>
+        <w:t>UrlParameter.Optional</w:t>
+      </w:r>
+      <w:r>
+        <w:t>}));</w:t>
+      </w:r>
     </w:p>
     <w:p>
       <w:pPr>
@@ -2307,9 +2159,7 @@
       <w:r>
         <w:rPr>
           <w:noProof/>
-          <w:lang w:val="en-GB" w:eastAsia="en-GB"/>
-        </w:rPr>
-        <w:lastRenderedPageBreak/>
+        </w:rPr>
         <w:drawing>
           <wp:inline distT="0" distB="0" distL="0" distR="0">
             <wp:extent cx="4800600" cy="3813610"/>
@@ -2328,7 +2178,7 @@
                     </pic:cNvPicPr>
                   </pic:nvPicPr>
                   <pic:blipFill>
-                    <a:blip r:embed="rId10" cstate="print"/>
+                    <a:blip r:embed="rId9" cstate="print"/>
                     <a:srcRect/>
                     <a:stretch>
                       <a:fillRect/>
@@ -2499,11 +2349,7 @@
         <w:pStyle w:val="Body"/>
       </w:pPr>
       <w:r>
-        <w:t xml:space="preserve">Of course you wouldn’t want this information to be visible in a deployed application, so use it only to aid your development. You could also build a switch that changes the routes to </w:t>
-      </w:r>
-      <w:r>
-        <w:lastRenderedPageBreak/>
-        <w:t xml:space="preserve">the </w:t>
+        <w:t xml:space="preserve">Of course you wouldn’t want this information to be visible in a deployed application, so use it only to aid your development. You could also build a switch that changes the routes to the </w:t>
       </w:r>
       <w:r>
         <w:rPr>
@@ -2517,11 +2363,9 @@
       <w:r>
         <w:t>Listing 24.9 shows a simple way of accomplishing this</w:t>
       </w:r>
-      <w:ins w:id="39" w:author="JSkinner" w:date="2010-04-03T15:58:00Z">
-        <w:r>
-          <w:t xml:space="preserve"> using preprocessor directives</w:t>
-        </w:r>
-      </w:ins>
+      <w:r>
+        <w:t xml:space="preserve"> using preprocessor directives</w:t>
+      </w:r>
       <w:r>
         <w:t>.</w:t>
       </w:r>
@@ -2673,8 +2517,8 @@
         <w:t>. It is a great example of what you can do with the information provided to you by the routing system. You can see his original example of here:</w:t>
       </w:r>
     </w:p>
-    <w:commentRangeStart w:id="40"/>
-    <w:commentRangeStart w:id="41"/>
+    <w:commentRangeStart w:id="2"/>
+    <w:commentRangeStart w:id="3"/>
     <w:p>
       <w:pPr>
         <w:pStyle w:val="Callout"/>
@@ -2697,20 +2541,20 @@
       <w:r>
         <w:fldChar w:fldCharType="end"/>
       </w:r>
-      <w:commentRangeEnd w:id="40"/>
+      <w:commentRangeEnd w:id="2"/>
       <w:r>
         <w:rPr>
           <w:rStyle w:val="CommentReference"/>
           <w:vanish/>
         </w:rPr>
-        <w:commentReference w:id="40"/>
-      </w:r>
-      <w:commentRangeEnd w:id="41"/>
+        <w:commentReference w:id="2"/>
+      </w:r>
+      <w:commentRangeEnd w:id="3"/>
       <w:r>
         <w:rPr>
           <w:sz w:val="16"/>
         </w:rPr>
-        <w:commentReference w:id="41"/>
+        <w:commentReference w:id="3"/>
       </w:r>
     </w:p>
     <w:p>
@@ -2766,7 +2610,7 @@
         <w:numRestart w:val="eachSect"/>
       </w:footnotePr>
       <w:pgSz w:w="10627" w:h="13320" w:code="13"/>
-      <w:pgMar w:top="1800" w:right="1080" w:bottom="1080" w:left="1987" w:header="720" w:footer="720" w:gutter="0"/>
+      <w:pgMar w:top="1800" w:right="1080" w:bottom="1080" w:left="1987" w:gutter="0"/>
       <w:pgNumType w:start="1" w:chapSep="period"/>
       <w:cols w:space="0"/>
       <w:noEndnote/>
@@ -2777,15 +2621,11 @@
 </file>
 
 <file path=word/comments.xml><?xml version="1.0" encoding="utf-8"?>
-<w:comments xmlns:ve="http://schemas.openxmlformats.org/markup-compatibility/2006" xmlns:o="urn:schemas-microsoft-com:office:office" xmlns:r="http://schemas.openxmlformats.org/officeDocument/2006/relationships" xmlns:m="http://schemas.openxmlformats.org/officeDocument/2006/math" xmlns:v="urn:schemas-microsoft-com:vml" xmlns:wp="http://schemas.openxmlformats.org/drawingml/2006/wordprocessingDrawing" xmlns:w10="urn:schemas-microsoft-com:office:word" xmlns:w="http://schemas.openxmlformats.org/wordprocessingml/2006/main" xmlns:wne="http://schemas.microsoft.com/office/word/2006/wordml">
-  <w:comment w:id="0" w:author="Katharine Osborne" w:date="2010-04-03T13:21:00Z" w:initials="KO">
+<w:comments xmlns:mo="http://schemas.microsoft.com/office/mac/office/2008/main" xmlns:ve="http://schemas.openxmlformats.org/markup-compatibility/2006" xmlns:mv="urn:schemas-microsoft-com:mac:vml" xmlns:o="urn:schemas-microsoft-com:office:office" xmlns:r="http://schemas.openxmlformats.org/officeDocument/2006/relationships" xmlns:m="http://schemas.openxmlformats.org/officeDocument/2006/math" xmlns:v="urn:schemas-microsoft-com:vml" xmlns:wp="http://schemas.openxmlformats.org/drawingml/2006/wordprocessingDrawing" xmlns:w10="urn:schemas-microsoft-com:office:word" xmlns:w="http://schemas.openxmlformats.org/wordprocessingml/2006/main" xmlns:wne="http://schemas.microsoft.com/office/word/2006/wordml">
+  <w:comment w:id="2" w:author="Katharine Osborne" w:date="2010-04-03T13:21:00Z" w:initials="KO">
     <w:p>
       <w:pPr>
         <w:pStyle w:val="CommentText"/>
-        <w:rPr>
-          <w:rStyle w:val="Italics"/>
-          <w:i w:val="0"/>
-        </w:rPr>
       </w:pPr>
       <w:r>
         <w:rPr>
@@ -2794,49 +2634,17 @@
         <w:annotationRef/>
       </w:r>
       <w:r>
-        <w:t xml:space="preserve">This is too informal. </w:t>
-      </w:r>
-      <w:r>
-        <w:t xml:space="preserve">Please rewrite. </w:t>
-      </w:r>
-      <w:r>
-        <w:t>If the author is asking this, then maybe that indicates this hasn’t been the most effective explanation.</w:t>
+        <w:t>http://mng.bz/7P2N</w:t>
       </w:r>
     </w:p>
   </w:comment>
-  <w:comment w:id="3" w:author="JSkinner" w:date="2010-04-03T13:21:00Z" w:initials="JS">
+  <w:comment w:id="3" w:author="Jeffrey" w:date="2010-04-05T15:56:00Z" w:initials="J">
     <w:p>
       <w:r>
         <w:annotationRef/>
       </w:r>
       <w:r>
-        <w:t xml:space="preserve">The default for id changed in MVC2 RC2. </w:t>
-      </w:r>
-    </w:p>
-  </w:comment>
-  <w:comment w:id="40" w:author="Katharine Osborne" w:date="2010-04-03T13:21:00Z" w:initials="KO">
-    <w:p>
-      <w:pPr>
-        <w:pStyle w:val="CommentText"/>
-      </w:pPr>
-      <w:r>
-        <w:rPr>
-          <w:rStyle w:val="CommentReference"/>
-        </w:rPr>
-        <w:annotationRef/>
-      </w:r>
-      <w:r>
-        <w:t>http://mng.bz/7P2N</w:t>
-      </w:r>
-    </w:p>
-  </w:comment>
-  <w:comment w:id="41" w:author="Ben" w:date="2010-04-03T13:21:00Z" w:initials="B">
-    <w:p>
-      <w:r>
-        <w:annotationRef/>
-      </w:r>
-      <w:r>
-        <w:t>There's value in having a shorter URL, but I don't want them to have to guess where they are going.  Also, URL shorteners aren't very permanent.  I'll leave it up to you if you want to change it.</w:t>
+        <w:t>We will shorten URLs in final pass -JP</w:t>
       </w:r>
     </w:p>
   </w:comment>
@@ -2971,7 +2779,7 @@
 </file>
 
 <file path=word/endnotes.xml><?xml version="1.0" encoding="utf-8"?>
-<w:endnotes xmlns:ve="http://schemas.openxmlformats.org/markup-compatibility/2006" xmlns:o="urn:schemas-microsoft-com:office:office" xmlns:r="http://schemas.openxmlformats.org/officeDocument/2006/relationships" xmlns:m="http://schemas.openxmlformats.org/officeDocument/2006/math" xmlns:v="urn:schemas-microsoft-com:vml" xmlns:wp="http://schemas.openxmlformats.org/drawingml/2006/wordprocessingDrawing" xmlns:w10="urn:schemas-microsoft-com:office:word" xmlns:w="http://schemas.openxmlformats.org/wordprocessingml/2006/main" xmlns:wne="http://schemas.microsoft.com/office/word/2006/wordml">
+<w:endnotes xmlns:mo="http://schemas.microsoft.com/office/mac/office/2008/main" xmlns:ve="http://schemas.openxmlformats.org/markup-compatibility/2006" xmlns:mv="urn:schemas-microsoft-com:mac:vml" xmlns:o="urn:schemas-microsoft-com:office:office" xmlns:r="http://schemas.openxmlformats.org/officeDocument/2006/relationships" xmlns:m="http://schemas.openxmlformats.org/officeDocument/2006/math" xmlns:v="urn:schemas-microsoft-com:vml" xmlns:wp="http://schemas.openxmlformats.org/drawingml/2006/wordprocessingDrawing" xmlns:w10="urn:schemas-microsoft-com:office:word" xmlns:w="http://schemas.openxmlformats.org/wordprocessingml/2006/main" xmlns:wne="http://schemas.microsoft.com/office/word/2006/wordml">
   <w:endnote w:type="separator" w:id="-1">
     <w:p>
       <w:r>
@@ -2992,7 +2800,7 @@
 </file>
 
 <file path=word/footer1.xml><?xml version="1.0" encoding="utf-8"?>
-<w:ftr xmlns:ve="http://schemas.openxmlformats.org/markup-compatibility/2006" xmlns:o="urn:schemas-microsoft-com:office:office" xmlns:r="http://schemas.openxmlformats.org/officeDocument/2006/relationships" xmlns:m="http://schemas.openxmlformats.org/officeDocument/2006/math" xmlns:v="urn:schemas-microsoft-com:vml" xmlns:wp="http://schemas.openxmlformats.org/drawingml/2006/wordprocessingDrawing" xmlns:w10="urn:schemas-microsoft-com:office:word" xmlns:w="http://schemas.openxmlformats.org/wordprocessingml/2006/main" xmlns:wne="http://schemas.microsoft.com/office/word/2006/wordml">
+<w:ftr xmlns:mo="http://schemas.microsoft.com/office/mac/office/2008/main" xmlns:ve="http://schemas.openxmlformats.org/markup-compatibility/2006" xmlns:mv="urn:schemas-microsoft-com:mac:vml" xmlns:o="urn:schemas-microsoft-com:office:office" xmlns:r="http://schemas.openxmlformats.org/officeDocument/2006/relationships" xmlns:m="http://schemas.openxmlformats.org/officeDocument/2006/math" xmlns:v="urn:schemas-microsoft-com:vml" xmlns:wp="http://schemas.openxmlformats.org/drawingml/2006/wordprocessingDrawing" xmlns:w10="urn:schemas-microsoft-com:office:word" xmlns:w="http://schemas.openxmlformats.org/wordprocessingml/2006/main" xmlns:wne="http://schemas.microsoft.com/office/word/2006/wordml">
   <w:p>
     <w:pPr>
       <w:pStyle w:val="Body1"/>
@@ -3022,7 +2830,7 @@
 </file>
 
 <file path=word/footer2.xml><?xml version="1.0" encoding="utf-8"?>
-<w:ftr xmlns:ve="http://schemas.openxmlformats.org/markup-compatibility/2006" xmlns:o="urn:schemas-microsoft-com:office:office" xmlns:r="http://schemas.openxmlformats.org/officeDocument/2006/relationships" xmlns:m="http://schemas.openxmlformats.org/officeDocument/2006/math" xmlns:v="urn:schemas-microsoft-com:vml" xmlns:wp="http://schemas.openxmlformats.org/drawingml/2006/wordprocessingDrawing" xmlns:w10="urn:schemas-microsoft-com:office:word" xmlns:w="http://schemas.openxmlformats.org/wordprocessingml/2006/main" xmlns:wne="http://schemas.microsoft.com/office/word/2006/wordml">
+<w:ftr xmlns:mo="http://schemas.microsoft.com/office/mac/office/2008/main" xmlns:ve="http://schemas.openxmlformats.org/markup-compatibility/2006" xmlns:mv="urn:schemas-microsoft-com:mac:vml" xmlns:o="urn:schemas-microsoft-com:office:office" xmlns:r="http://schemas.openxmlformats.org/officeDocument/2006/relationships" xmlns:m="http://schemas.openxmlformats.org/officeDocument/2006/math" xmlns:v="urn:schemas-microsoft-com:vml" xmlns:wp="http://schemas.openxmlformats.org/drawingml/2006/wordprocessingDrawing" xmlns:w10="urn:schemas-microsoft-com:office:word" xmlns:w="http://schemas.openxmlformats.org/wordprocessingml/2006/main" xmlns:wne="http://schemas.microsoft.com/office/word/2006/wordml">
   <w:p>
     <w:pPr>
       <w:pStyle w:val="Body1"/>
@@ -3052,7 +2860,7 @@
 </file>
 
 <file path=word/footer3.xml><?xml version="1.0" encoding="utf-8"?>
-<w:ftr xmlns:ve="http://schemas.openxmlformats.org/markup-compatibility/2006" xmlns:o="urn:schemas-microsoft-com:office:office" xmlns:r="http://schemas.openxmlformats.org/officeDocument/2006/relationships" xmlns:m="http://schemas.openxmlformats.org/officeDocument/2006/math" xmlns:v="urn:schemas-microsoft-com:vml" xmlns:wp="http://schemas.openxmlformats.org/drawingml/2006/wordprocessingDrawing" xmlns:w10="urn:schemas-microsoft-com:office:word" xmlns:w="http://schemas.openxmlformats.org/wordprocessingml/2006/main" xmlns:wne="http://schemas.microsoft.com/office/word/2006/wordml">
+<w:ftr xmlns:mo="http://schemas.microsoft.com/office/mac/office/2008/main" xmlns:ve="http://schemas.openxmlformats.org/markup-compatibility/2006" xmlns:mv="urn:schemas-microsoft-com:mac:vml" xmlns:o="urn:schemas-microsoft-com:office:office" xmlns:r="http://schemas.openxmlformats.org/officeDocument/2006/relationships" xmlns:m="http://schemas.openxmlformats.org/officeDocument/2006/math" xmlns:v="urn:schemas-microsoft-com:vml" xmlns:wp="http://schemas.openxmlformats.org/drawingml/2006/wordprocessingDrawing" xmlns:w10="urn:schemas-microsoft-com:office:word" xmlns:w="http://schemas.openxmlformats.org/wordprocessingml/2006/main" xmlns:wne="http://schemas.microsoft.com/office/word/2006/wordml">
   <w:p>
     <w:r>
       <w:pgNum/>
@@ -3062,7 +2870,7 @@
 </file>
 
 <file path=word/footnotes.xml><?xml version="1.0" encoding="utf-8"?>
-<w:footnotes xmlns:ve="http://schemas.openxmlformats.org/markup-compatibility/2006" xmlns:o="urn:schemas-microsoft-com:office:office" xmlns:r="http://schemas.openxmlformats.org/officeDocument/2006/relationships" xmlns:m="http://schemas.openxmlformats.org/officeDocument/2006/math" xmlns:v="urn:schemas-microsoft-com:vml" xmlns:wp="http://schemas.openxmlformats.org/drawingml/2006/wordprocessingDrawing" xmlns:w10="urn:schemas-microsoft-com:office:word" xmlns:w="http://schemas.openxmlformats.org/wordprocessingml/2006/main" xmlns:wne="http://schemas.microsoft.com/office/word/2006/wordml">
+<w:footnotes xmlns:mo="http://schemas.microsoft.com/office/mac/office/2008/main" xmlns:ve="http://schemas.openxmlformats.org/markup-compatibility/2006" xmlns:mv="urn:schemas-microsoft-com:mac:vml" xmlns:o="urn:schemas-microsoft-com:office:office" xmlns:r="http://schemas.openxmlformats.org/officeDocument/2006/relationships" xmlns:m="http://schemas.openxmlformats.org/officeDocument/2006/math" xmlns:v="urn:schemas-microsoft-com:vml" xmlns:wp="http://schemas.openxmlformats.org/drawingml/2006/wordprocessingDrawing" xmlns:w10="urn:schemas-microsoft-com:office:word" xmlns:w="http://schemas.openxmlformats.org/wordprocessingml/2006/main" xmlns:wne="http://schemas.microsoft.com/office/word/2006/wordml">
   <w:footnote w:type="separator" w:id="-1">
     <w:p>
       <w:r>
@@ -3083,7 +2891,7 @@
 </file>
 
 <file path=word/header1.xml><?xml version="1.0" encoding="utf-8"?>
-<w:hdr xmlns:ve="http://schemas.openxmlformats.org/markup-compatibility/2006" xmlns:o="urn:schemas-microsoft-com:office:office" xmlns:r="http://schemas.openxmlformats.org/officeDocument/2006/relationships" xmlns:m="http://schemas.openxmlformats.org/officeDocument/2006/math" xmlns:v="urn:schemas-microsoft-com:vml" xmlns:wp="http://schemas.openxmlformats.org/drawingml/2006/wordprocessingDrawing" xmlns:w10="urn:schemas-microsoft-com:office:word" xmlns:w="http://schemas.openxmlformats.org/wordprocessingml/2006/main" xmlns:wne="http://schemas.microsoft.com/office/word/2006/wordml">
+<w:hdr xmlns:mo="http://schemas.microsoft.com/office/mac/office/2008/main" xmlns:ve="http://schemas.openxmlformats.org/markup-compatibility/2006" xmlns:mv="urn:schemas-microsoft-com:mac:vml" xmlns:o="urn:schemas-microsoft-com:office:office" xmlns:r="http://schemas.openxmlformats.org/officeDocument/2006/relationships" xmlns:m="http://schemas.openxmlformats.org/officeDocument/2006/math" xmlns:v="urn:schemas-microsoft-com:vml" xmlns:wp="http://schemas.openxmlformats.org/drawingml/2006/wordprocessingDrawing" xmlns:w10="urn:schemas-microsoft-com:office:word" xmlns:w="http://schemas.openxmlformats.org/wordprocessingml/2006/main" xmlns:wne="http://schemas.microsoft.com/office/word/2006/wordml">
   <w:p>
     <w:pPr>
       <w:pStyle w:val="Body1"/>
@@ -3126,29 +2934,19 @@
       <w:t xml:space="preserve">Last saved: </w:t>
     </w:r>
     <w:fldSimple w:instr=" SAVEDATE  \@ &quot;M/d/yyyy&quot;  \* MERGEFORMAT ">
-      <w:ins w:id="42" w:author="JSkinner" w:date="2010-04-03T16:00:00Z">
-        <w:r>
-          <w:rPr>
-            <w:noProof/>
-          </w:rPr>
-          <w:t>4/3/2010</w:t>
-        </w:r>
-      </w:ins>
-      <w:del w:id="43" w:author="JSkinner" w:date="2010-04-03T15:53:00Z">
-        <w:r>
-          <w:rPr>
-            <w:noProof/>
-          </w:rPr>
-          <w:delText>3/31/2010</w:delText>
-        </w:r>
-      </w:del>
+      <w:r>
+        <w:rPr>
+          <w:noProof/>
+        </w:rPr>
+        <w:t>4/5/2010</w:t>
+      </w:r>
     </w:fldSimple>
   </w:p>
 </w:hdr>
 </file>
 
 <file path=word/header2.xml><?xml version="1.0" encoding="utf-8"?>
-<w:hdr xmlns:ve="http://schemas.openxmlformats.org/markup-compatibility/2006" xmlns:o="urn:schemas-microsoft-com:office:office" xmlns:r="http://schemas.openxmlformats.org/officeDocument/2006/relationships" xmlns:m="http://schemas.openxmlformats.org/officeDocument/2006/math" xmlns:v="urn:schemas-microsoft-com:vml" xmlns:wp="http://schemas.openxmlformats.org/drawingml/2006/wordprocessingDrawing" xmlns:w10="urn:schemas-microsoft-com:office:word" xmlns:w="http://schemas.openxmlformats.org/wordprocessingml/2006/main" xmlns:wne="http://schemas.microsoft.com/office/word/2006/wordml">
+<w:hdr xmlns:mo="http://schemas.microsoft.com/office/mac/office/2008/main" xmlns:ve="http://schemas.openxmlformats.org/markup-compatibility/2006" xmlns:mv="urn:schemas-microsoft-com:mac:vml" xmlns:o="urn:schemas-microsoft-com:office:office" xmlns:r="http://schemas.openxmlformats.org/officeDocument/2006/relationships" xmlns:m="http://schemas.openxmlformats.org/officeDocument/2006/math" xmlns:v="urn:schemas-microsoft-com:vml" xmlns:wp="http://schemas.openxmlformats.org/drawingml/2006/wordprocessingDrawing" xmlns:w10="urn:schemas-microsoft-com:office:word" xmlns:w="http://schemas.openxmlformats.org/wordprocessingml/2006/main" xmlns:wne="http://schemas.microsoft.com/office/word/2006/wordml">
   <w:p>
     <w:pPr>
       <w:pStyle w:val="Body1"/>
@@ -3162,22 +2960,12 @@
       <w:t xml:space="preserve">Last saved: </w:t>
     </w:r>
     <w:fldSimple w:instr=" SAVEDATE  \@ &quot;M/d/yyyy&quot;  \* MERGEFORMAT ">
-      <w:ins w:id="44" w:author="JSkinner" w:date="2010-04-03T16:00:00Z">
-        <w:r>
-          <w:rPr>
-            <w:noProof/>
-          </w:rPr>
-          <w:t>4/3/2010</w:t>
-        </w:r>
-      </w:ins>
-      <w:del w:id="45" w:author="JSkinner" w:date="2010-04-03T15:53:00Z">
-        <w:r>
-          <w:rPr>
-            <w:noProof/>
-          </w:rPr>
-          <w:delText>3/31/2010</w:delText>
-        </w:r>
-      </w:del>
+      <w:r>
+        <w:rPr>
+          <w:noProof/>
+        </w:rPr>
+        <w:t>4/5/2010</w:t>
+      </w:r>
     </w:fldSimple>
     <w:r>
       <w:tab/>
@@ -3213,7 +3001,7 @@
 </file>
 
 <file path=word/numbering.xml><?xml version="1.0" encoding="utf-8"?>
-<w:numbering xmlns:ve="http://schemas.openxmlformats.org/markup-compatibility/2006" xmlns:o="urn:schemas-microsoft-com:office:office" xmlns:r="http://schemas.openxmlformats.org/officeDocument/2006/relationships" xmlns:m="http://schemas.openxmlformats.org/officeDocument/2006/math" xmlns:v="urn:schemas-microsoft-com:vml" xmlns:wp="http://schemas.openxmlformats.org/drawingml/2006/wordprocessingDrawing" xmlns:w10="urn:schemas-microsoft-com:office:word" xmlns:w="http://schemas.openxmlformats.org/wordprocessingml/2006/main" xmlns:wne="http://schemas.microsoft.com/office/word/2006/wordml">
+<w:numbering xmlns:mo="http://schemas.microsoft.com/office/mac/office/2008/main" xmlns:ve="http://schemas.openxmlformats.org/markup-compatibility/2006" xmlns:mv="urn:schemas-microsoft-com:mac:vml" xmlns:o="urn:schemas-microsoft-com:office:office" xmlns:r="http://schemas.openxmlformats.org/officeDocument/2006/relationships" xmlns:m="http://schemas.openxmlformats.org/officeDocument/2006/math" xmlns:v="urn:schemas-microsoft-com:vml" xmlns:wp="http://schemas.openxmlformats.org/drawingml/2006/wordprocessingDrawing" xmlns:w10="urn:schemas-microsoft-com:office:word" xmlns:w="http://schemas.openxmlformats.org/wordprocessingml/2006/main" xmlns:wne="http://schemas.microsoft.com/office/word/2006/wordml">
   <w:abstractNum w:abstractNumId="0">
     <w:nsid w:val="FFFFFF7C"/>
     <w:multiLevelType w:val="singleLevel"/>
@@ -5001,7 +4789,7 @@
     </w:rPrDefault>
     <w:pPrDefault/>
   </w:docDefaults>
-  <w:latentStyles w:defLockedState="1" w:defUIPriority="0" w:defSemiHidden="0" w:defUnhideWhenUsed="0" w:defQFormat="0" w:count="267">
+  <w:latentStyles w:defLockedState="1" w:defUIPriority="0" w:defSemiHidden="0" w:defUnhideWhenUsed="0" w:defQFormat="0" w:count="276">
     <w:lsdException w:name="Normal" w:locked="0"/>
     <w:lsdException w:name="heading 1" w:locked="0"/>
     <w:lsdException w:name="heading 3" w:locked="0"/>
@@ -5325,13 +5113,11 @@
   </w:style>
   <w:style w:type="character" w:default="1" w:styleId="DefaultParagraphFont">
     <w:name w:val="Default Paragraph Font"/>
-    <w:uiPriority w:val="1"/>
     <w:semiHidden/>
     <w:unhideWhenUsed/>
   </w:style>
   <w:style w:type="table" w:default="1" w:styleId="TableNormal">
     <w:name w:val="Normal Table"/>
-    <w:uiPriority w:val="99"/>
     <w:semiHidden/>
     <w:unhideWhenUsed/>
     <w:qFormat/>
@@ -5347,7 +5133,6 @@
   </w:style>
   <w:style w:type="numbering" w:default="1" w:styleId="NoList">
     <w:name w:val="No List"/>
-    <w:uiPriority w:val="99"/>
     <w:semiHidden/>
     <w:unhideWhenUsed/>
   </w:style>

</xml_diff>